<commit_message>
Update LAPORAN PRAKTIK KERJA LAPANGAN TABUNGAN BERSAMA.docx
</commit_message>
<xml_diff>
--- a/LAPORAN PRAKTIK KERJA LAPANGAN TABUNGAN BERSAMA.docx
+++ b/LAPORAN PRAKTIK KERJA LAPANGAN TABUNGAN BERSAMA.docx
@@ -5612,15 +5612,7 @@
           <w:bCs/>
           <w:lang w:val="en-US"/>
         </w:rPr>
-        <w:t xml:space="preserve"> </w:t>
-      </w:r>
-      <w:r>
-        <w:rPr>
-          <w:b w:val="0"/>
-          <w:bCs/>
-          <w:lang w:val="en-US"/>
-        </w:rPr>
-        <w:t xml:space="preserve">Dalam pembuatan grup menabung pengguna </w:t>
+        <w:t xml:space="preserve"> Dalam pembuatan grup menabung pengguna </w:t>
       </w:r>
       <w:r>
         <w:rPr>
@@ -5629,15 +5621,7 @@
           <w:lang w:val="en-US"/>
         </w:rPr>
         <w:lastRenderedPageBreak/>
-        <w:t xml:space="preserve">diharuskan untuk menginputkan </w:t>
-      </w:r>
-      <w:r>
-        <w:rPr>
-          <w:b w:val="0"/>
-          <w:bCs/>
-          <w:lang w:val="en-US"/>
-        </w:rPr>
-        <w:t xml:space="preserve">beberapa parameter antara lain </w:t>
+        <w:t xml:space="preserve">diharuskan untuk menginputkan beberapa parameter antara lain </w:t>
       </w:r>
       <w:r>
         <w:rPr>
@@ -5872,8 +5856,6 @@
         </w:rPr>
         <w:t xml:space="preserve">3.5.1. Tampilan Awal </w:t>
       </w:r>
-      <w:bookmarkStart w:id="12" w:name="_GoBack"/>
-      <w:bookmarkEnd w:id="12"/>
       <w:r>
         <w:rPr>
           <w:lang w:val="en-US"/>
@@ -5884,6 +5866,7 @@
     <w:p>
       <w:pPr>
         <w:pStyle w:val="Heading2"/>
+        <w:ind w:left="709" w:hanging="709"/>
         <w:jc w:val="left"/>
         <w:rPr>
           <w:b w:val="0"/>
@@ -5891,17 +5874,41 @@
           <w:lang w:val="en-US"/>
         </w:rPr>
       </w:pPr>
-    </w:p>
-    <w:p>
-      <w:pPr>
-        <w:pStyle w:val="Heading2"/>
-        <w:jc w:val="left"/>
-        <w:rPr>
-          <w:b w:val="0"/>
-          <w:bCs/>
-          <w:lang w:val="en-US"/>
-        </w:rPr>
-      </w:pPr>
+      <w:r>
+        <w:rPr>
+          <w:lang w:val="en-US"/>
+        </w:rPr>
+        <w:tab/>
+      </w:r>
+      <w:r>
+        <w:rPr>
+          <w:lang w:val="en-US"/>
+        </w:rPr>
+        <w:tab/>
+      </w:r>
+      <w:r>
+        <w:rPr>
+          <w:lang w:val="en-US"/>
+        </w:rPr>
+        <w:tab/>
+      </w:r>
+      <w:r>
+        <w:rPr>
+          <w:b w:val="0"/>
+          <w:bCs/>
+          <w:lang w:val="en-US"/>
+        </w:rPr>
+        <w:t xml:space="preserve">Pada halaman awal ini menampilkan judul Sistem Tabungan Bersama </w:t>
+      </w:r>
+      <w:r>
+        <w:rPr>
+          <w:b w:val="0"/>
+          <w:bCs/>
+          <w:lang w:val="en-US"/>
+        </w:rPr>
+        <w:tab/>
+        <w:t>beberapa menu yang dapat diakses pengunjung tanpa harus melakukan proses login terlebih dahulu.</w:t>
+      </w:r>
     </w:p>
     <w:p>
       <w:pPr>
@@ -5914,6 +5921,122 @@
           <w:lang w:val="en-US"/>
         </w:rPr>
       </w:pPr>
+      <w:r>
+        <w:rPr>
+          <w:noProof/>
+          <w:lang w:val="en-US"/>
+        </w:rPr>
+        <w:drawing>
+          <wp:inline distT="0" distB="0" distL="0" distR="0" wp14:anchorId="71C04C6B" wp14:editId="79408826">
+            <wp:extent cx="4015489" cy="2257425"/>
+            <wp:effectExtent l="0" t="0" r="4445" b="0"/>
+            <wp:docPr id="4" name="Picture 4"/>
+            <wp:cNvGraphicFramePr>
+              <a:graphicFrameLocks xmlns:a="http://schemas.openxmlformats.org/drawingml/2006/main" noChangeAspect="1"/>
+            </wp:cNvGraphicFramePr>
+            <a:graphic xmlns:a="http://schemas.openxmlformats.org/drawingml/2006/main">
+              <a:graphicData uri="http://schemas.openxmlformats.org/drawingml/2006/picture">
+                <pic:pic xmlns:pic="http://schemas.openxmlformats.org/drawingml/2006/picture">
+                  <pic:nvPicPr>
+                    <pic:cNvPr id="0" name=""/>
+                    <pic:cNvPicPr/>
+                  </pic:nvPicPr>
+                  <pic:blipFill>
+                    <a:blip r:embed="rId14"/>
+                    <a:stretch>
+                      <a:fillRect/>
+                    </a:stretch>
+                  </pic:blipFill>
+                  <pic:spPr>
+                    <a:xfrm>
+                      <a:off x="0" y="0"/>
+                      <a:ext cx="4023981" cy="2262199"/>
+                    </a:xfrm>
+                    <a:prstGeom prst="rect">
+                      <a:avLst/>
+                    </a:prstGeom>
+                  </pic:spPr>
+                </pic:pic>
+              </a:graphicData>
+            </a:graphic>
+          </wp:inline>
+        </w:drawing>
+      </w:r>
+    </w:p>
+    <w:p>
+      <w:pPr>
+        <w:pStyle w:val="Heading2"/>
+        <w:ind w:left="709" w:hanging="709"/>
+        <w:jc w:val="left"/>
+        <w:rPr>
+          <w:b w:val="0"/>
+          <w:bCs/>
+          <w:lang w:val="en-US"/>
+        </w:rPr>
+      </w:pPr>
+    </w:p>
+    <w:p>
+      <w:pPr>
+        <w:pStyle w:val="Heading2"/>
+        <w:ind w:left="709" w:hanging="709"/>
+        <w:jc w:val="left"/>
+        <w:rPr>
+          <w:lang w:val="en-US"/>
+        </w:rPr>
+      </w:pPr>
+      <w:r>
+        <w:rPr>
+          <w:b w:val="0"/>
+          <w:bCs/>
+          <w:lang w:val="en-US"/>
+        </w:rPr>
+        <w:lastRenderedPageBreak/>
+        <w:tab/>
+      </w:r>
+      <w:r>
+        <w:rPr>
+          <w:lang w:val="en-US"/>
+        </w:rPr>
+        <w:t>3.5.2. Tampilan Proses Pendaftaran</w:t>
+      </w:r>
+    </w:p>
+    <w:p>
+      <w:pPr>
+        <w:pStyle w:val="Heading2"/>
+        <w:ind w:left="709" w:hanging="709"/>
+        <w:jc w:val="left"/>
+        <w:rPr>
+          <w:b w:val="0"/>
+          <w:bCs/>
+          <w:lang w:val="en-US"/>
+        </w:rPr>
+      </w:pPr>
+      <w:r>
+        <w:rPr>
+          <w:lang w:val="en-US"/>
+        </w:rPr>
+        <w:tab/>
+      </w:r>
+      <w:r>
+        <w:rPr>
+          <w:lang w:val="en-US"/>
+        </w:rPr>
+        <w:tab/>
+      </w:r>
+      <w:r>
+        <w:rPr>
+          <w:lang w:val="en-US"/>
+        </w:rPr>
+        <w:tab/>
+      </w:r>
+      <w:r>
+        <w:rPr>
+          <w:b w:val="0"/>
+          <w:bCs/>
+          <w:lang w:val="en-US"/>
+        </w:rPr>
+        <w:t xml:space="preserve">Pada tampilan  ini menampilan form  pendaftaran sebagai pengguna sistem tabungan bersama. Pengguna diminta untuk memasukkan data antara lain email, username, dan password. </w:t>
+      </w:r>
     </w:p>
     <w:p>
       <w:pPr>
@@ -5926,6 +6049,1116 @@
           <w:lang w:val="en-US"/>
         </w:rPr>
       </w:pPr>
+      <w:r>
+        <w:rPr>
+          <w:b w:val="0"/>
+          <w:bCs/>
+          <w:lang w:val="en-US"/>
+        </w:rPr>
+        <w:drawing>
+          <wp:inline distT="0" distB="0" distL="0" distR="0" wp14:anchorId="7DC1666A" wp14:editId="22CA606F">
+            <wp:extent cx="4167960" cy="2257200"/>
+            <wp:effectExtent l="0" t="0" r="4445" b="0"/>
+            <wp:docPr id="6" name="Picture 6"/>
+            <wp:cNvGraphicFramePr>
+              <a:graphicFrameLocks xmlns:a="http://schemas.openxmlformats.org/drawingml/2006/main" noChangeAspect="1"/>
+            </wp:cNvGraphicFramePr>
+            <a:graphic xmlns:a="http://schemas.openxmlformats.org/drawingml/2006/main">
+              <a:graphicData uri="http://schemas.openxmlformats.org/drawingml/2006/picture">
+                <pic:pic xmlns:pic="http://schemas.openxmlformats.org/drawingml/2006/picture">
+                  <pic:nvPicPr>
+                    <pic:cNvPr id="0" name=""/>
+                    <pic:cNvPicPr/>
+                  </pic:nvPicPr>
+                  <pic:blipFill>
+                    <a:blip r:embed="rId15"/>
+                    <a:stretch>
+                      <a:fillRect/>
+                    </a:stretch>
+                  </pic:blipFill>
+                  <pic:spPr>
+                    <a:xfrm>
+                      <a:off x="0" y="0"/>
+                      <a:ext cx="4167960" cy="2257200"/>
+                    </a:xfrm>
+                    <a:prstGeom prst="rect">
+                      <a:avLst/>
+                    </a:prstGeom>
+                  </pic:spPr>
+                </pic:pic>
+              </a:graphicData>
+            </a:graphic>
+          </wp:inline>
+        </w:drawing>
+      </w:r>
+    </w:p>
+    <w:p>
+      <w:pPr>
+        <w:pStyle w:val="Heading2"/>
+        <w:ind w:left="709" w:hanging="709"/>
+        <w:jc w:val="left"/>
+        <w:rPr>
+          <w:b w:val="0"/>
+          <w:bCs/>
+          <w:lang w:val="en-US"/>
+        </w:rPr>
+      </w:pPr>
+      <w:r>
+        <w:rPr>
+          <w:b w:val="0"/>
+          <w:bCs/>
+          <w:lang w:val="en-US"/>
+        </w:rPr>
+        <w:tab/>
+      </w:r>
+      <w:r>
+        <w:rPr>
+          <w:b w:val="0"/>
+          <w:bCs/>
+          <w:lang w:val="en-US"/>
+        </w:rPr>
+        <w:tab/>
+      </w:r>
+      <w:r>
+        <w:rPr>
+          <w:b w:val="0"/>
+          <w:bCs/>
+          <w:lang w:val="en-US"/>
+        </w:rPr>
+        <w:tab/>
+      </w:r>
+      <w:r>
+        <w:rPr>
+          <w:b w:val="0"/>
+          <w:bCs/>
+          <w:lang w:val="en-US"/>
+        </w:rPr>
+        <w:t>Setelah pengguna melakukan pendaftaran pengguna akan mendapatkan email konfirmasi.</w:t>
+      </w:r>
+    </w:p>
+    <w:p>
+      <w:pPr>
+        <w:pStyle w:val="Heading2"/>
+        <w:ind w:left="709" w:hanging="709"/>
+        <w:jc w:val="left"/>
+        <w:rPr>
+          <w:b w:val="0"/>
+          <w:bCs/>
+          <w:lang w:val="en-US"/>
+        </w:rPr>
+      </w:pPr>
+      <w:r>
+        <w:rPr>
+          <w:b w:val="0"/>
+          <w:bCs/>
+          <w:lang w:val="en-US"/>
+        </w:rPr>
+        <w:tab/>
+      </w:r>
+      <w:r>
+        <w:rPr>
+          <w:b w:val="0"/>
+          <w:bCs/>
+          <w:lang w:val="en-US"/>
+        </w:rPr>
+        <w:tab/>
+      </w:r>
+      <w:r>
+        <w:rPr>
+          <w:b w:val="0"/>
+          <w:bCs/>
+          <w:lang w:val="en-US"/>
+        </w:rPr>
+        <w:drawing>
+          <wp:inline distT="0" distB="0" distL="0" distR="0" wp14:anchorId="34FC8FE6" wp14:editId="04DF3C89">
+            <wp:extent cx="4015088" cy="2257200"/>
+            <wp:effectExtent l="0" t="0" r="5080" b="0"/>
+            <wp:docPr id="7" name="Picture 7"/>
+            <wp:cNvGraphicFramePr>
+              <a:graphicFrameLocks xmlns:a="http://schemas.openxmlformats.org/drawingml/2006/main" noChangeAspect="1"/>
+            </wp:cNvGraphicFramePr>
+            <a:graphic xmlns:a="http://schemas.openxmlformats.org/drawingml/2006/main">
+              <a:graphicData uri="http://schemas.openxmlformats.org/drawingml/2006/picture">
+                <pic:pic xmlns:pic="http://schemas.openxmlformats.org/drawingml/2006/picture">
+                  <pic:nvPicPr>
+                    <pic:cNvPr id="0" name=""/>
+                    <pic:cNvPicPr/>
+                  </pic:nvPicPr>
+                  <pic:blipFill>
+                    <a:blip r:embed="rId16"/>
+                    <a:stretch>
+                      <a:fillRect/>
+                    </a:stretch>
+                  </pic:blipFill>
+                  <pic:spPr>
+                    <a:xfrm>
+                      <a:off x="0" y="0"/>
+                      <a:ext cx="4015088" cy="2257200"/>
+                    </a:xfrm>
+                    <a:prstGeom prst="rect">
+                      <a:avLst/>
+                    </a:prstGeom>
+                  </pic:spPr>
+                </pic:pic>
+              </a:graphicData>
+            </a:graphic>
+          </wp:inline>
+        </w:drawing>
+      </w:r>
+    </w:p>
+    <w:p>
+      <w:pPr>
+        <w:pStyle w:val="Heading2"/>
+        <w:ind w:left="709" w:hanging="709"/>
+        <w:jc w:val="left"/>
+        <w:rPr>
+          <w:b w:val="0"/>
+          <w:bCs/>
+          <w:lang w:val="en-US"/>
+        </w:rPr>
+      </w:pPr>
+    </w:p>
+    <w:p>
+      <w:pPr>
+        <w:pStyle w:val="Heading2"/>
+        <w:ind w:left="709" w:hanging="709"/>
+        <w:jc w:val="left"/>
+        <w:rPr>
+          <w:b w:val="0"/>
+          <w:bCs/>
+          <w:lang w:val="en-US"/>
+        </w:rPr>
+      </w:pPr>
+      <w:r>
+        <w:rPr>
+          <w:b w:val="0"/>
+          <w:bCs/>
+          <w:lang w:val="en-US"/>
+        </w:rPr>
+        <w:tab/>
+      </w:r>
+    </w:p>
+    <w:p>
+      <w:pPr>
+        <w:pStyle w:val="Heading2"/>
+        <w:ind w:left="709" w:hanging="709"/>
+        <w:jc w:val="left"/>
+        <w:rPr>
+          <w:b w:val="0"/>
+          <w:bCs/>
+          <w:lang w:val="en-US"/>
+        </w:rPr>
+      </w:pPr>
+    </w:p>
+    <w:p>
+      <w:pPr>
+        <w:pStyle w:val="Heading2"/>
+        <w:ind w:left="709" w:hanging="709"/>
+        <w:jc w:val="left"/>
+        <w:rPr>
+          <w:b w:val="0"/>
+          <w:bCs/>
+          <w:lang w:val="en-US"/>
+        </w:rPr>
+      </w:pPr>
+    </w:p>
+    <w:p>
+      <w:pPr>
+        <w:pStyle w:val="Heading2"/>
+        <w:ind w:left="709" w:hanging="709"/>
+        <w:jc w:val="left"/>
+        <w:rPr>
+          <w:b w:val="0"/>
+          <w:bCs/>
+          <w:lang w:val="en-US"/>
+        </w:rPr>
+      </w:pPr>
+    </w:p>
+    <w:p>
+      <w:pPr>
+        <w:pStyle w:val="Heading2"/>
+        <w:ind w:left="709"/>
+        <w:jc w:val="left"/>
+        <w:rPr>
+          <w:lang w:val="en-US"/>
+        </w:rPr>
+      </w:pPr>
+      <w:r>
+        <w:rPr>
+          <w:lang w:val="en-US"/>
+        </w:rPr>
+        <w:lastRenderedPageBreak/>
+        <w:t>3.5.3</w:t>
+      </w:r>
+      <w:r>
+        <w:rPr>
+          <w:lang w:val="en-US"/>
+        </w:rPr>
+        <w:t xml:space="preserve">. Tampilan Proses </w:t>
+      </w:r>
+      <w:r>
+        <w:rPr>
+          <w:lang w:val="en-US"/>
+        </w:rPr>
+        <w:t>Login</w:t>
+      </w:r>
+    </w:p>
+    <w:p>
+      <w:pPr>
+        <w:pStyle w:val="Heading2"/>
+        <w:ind w:left="709"/>
+        <w:jc w:val="left"/>
+        <w:rPr>
+          <w:b w:val="0"/>
+          <w:bCs/>
+          <w:lang w:val="en-US"/>
+        </w:rPr>
+      </w:pPr>
+      <w:r>
+        <w:rPr>
+          <w:lang w:val="en-US"/>
+        </w:rPr>
+        <w:tab/>
+      </w:r>
+      <w:r>
+        <w:rPr>
+          <w:lang w:val="en-US"/>
+        </w:rPr>
+        <w:tab/>
+      </w:r>
+      <w:r>
+        <w:rPr>
+          <w:b w:val="0"/>
+          <w:bCs/>
+          <w:lang w:val="en-US"/>
+        </w:rPr>
+        <w:t>Pada tampilan ini menampilkan form login. Pengguna diminta untuk memasukkan username atau email dan password. Hanya pengguna yang telah melakukan konfirmasi email yang dapat melakukan proses login.</w:t>
+      </w:r>
+    </w:p>
+    <w:p>
+      <w:pPr>
+        <w:pStyle w:val="Heading2"/>
+        <w:ind w:left="709"/>
+        <w:jc w:val="left"/>
+        <w:rPr>
+          <w:b w:val="0"/>
+          <w:bCs/>
+          <w:lang w:val="en-US"/>
+        </w:rPr>
+      </w:pPr>
+      <w:r>
+        <w:rPr>
+          <w:b w:val="0"/>
+          <w:bCs/>
+          <w:lang w:val="en-US"/>
+        </w:rPr>
+        <w:tab/>
+      </w:r>
+      <w:r>
+        <w:rPr>
+          <w:b w:val="0"/>
+          <w:bCs/>
+          <w:lang w:val="en-US"/>
+        </w:rPr>
+        <w:drawing>
+          <wp:inline distT="0" distB="0" distL="0" distR="0" wp14:anchorId="338A77AC" wp14:editId="04BDCBE1">
+            <wp:extent cx="4015088" cy="2257200"/>
+            <wp:effectExtent l="0" t="0" r="5080" b="0"/>
+            <wp:docPr id="8" name="Picture 8"/>
+            <wp:cNvGraphicFramePr>
+              <a:graphicFrameLocks xmlns:a="http://schemas.openxmlformats.org/drawingml/2006/main" noChangeAspect="1"/>
+            </wp:cNvGraphicFramePr>
+            <a:graphic xmlns:a="http://schemas.openxmlformats.org/drawingml/2006/main">
+              <a:graphicData uri="http://schemas.openxmlformats.org/drawingml/2006/picture">
+                <pic:pic xmlns:pic="http://schemas.openxmlformats.org/drawingml/2006/picture">
+                  <pic:nvPicPr>
+                    <pic:cNvPr id="0" name=""/>
+                    <pic:cNvPicPr/>
+                  </pic:nvPicPr>
+                  <pic:blipFill>
+                    <a:blip r:embed="rId17"/>
+                    <a:stretch>
+                      <a:fillRect/>
+                    </a:stretch>
+                  </pic:blipFill>
+                  <pic:spPr>
+                    <a:xfrm>
+                      <a:off x="0" y="0"/>
+                      <a:ext cx="4015088" cy="2257200"/>
+                    </a:xfrm>
+                    <a:prstGeom prst="rect">
+                      <a:avLst/>
+                    </a:prstGeom>
+                  </pic:spPr>
+                </pic:pic>
+              </a:graphicData>
+            </a:graphic>
+          </wp:inline>
+        </w:drawing>
+      </w:r>
+    </w:p>
+    <w:p>
+      <w:pPr>
+        <w:pStyle w:val="Heading2"/>
+        <w:ind w:left="709" w:hanging="709"/>
+        <w:jc w:val="left"/>
+        <w:rPr>
+          <w:b w:val="0"/>
+          <w:bCs/>
+          <w:lang w:val="en-US"/>
+        </w:rPr>
+      </w:pPr>
+      <w:r>
+        <w:rPr>
+          <w:b w:val="0"/>
+          <w:bCs/>
+          <w:lang w:val="en-US"/>
+        </w:rPr>
+        <w:tab/>
+      </w:r>
+    </w:p>
+    <w:p>
+      <w:pPr>
+        <w:pStyle w:val="Heading2"/>
+        <w:ind w:left="709"/>
+        <w:jc w:val="left"/>
+        <w:rPr>
+          <w:lang w:val="en-US"/>
+        </w:rPr>
+      </w:pPr>
+      <w:r>
+        <w:rPr>
+          <w:b w:val="0"/>
+          <w:bCs/>
+          <w:lang w:val="en-US"/>
+        </w:rPr>
+        <w:tab/>
+      </w:r>
+      <w:r>
+        <w:rPr>
+          <w:lang w:val="en-US"/>
+        </w:rPr>
+        <w:t>3.5.</w:t>
+      </w:r>
+      <w:r>
+        <w:rPr>
+          <w:lang w:val="en-US"/>
+        </w:rPr>
+        <w:t>4</w:t>
+      </w:r>
+      <w:r>
+        <w:rPr>
+          <w:lang w:val="en-US"/>
+        </w:rPr>
+        <w:t xml:space="preserve">. Tampilan </w:t>
+      </w:r>
+      <w:r>
+        <w:rPr>
+          <w:lang w:val="en-US"/>
+        </w:rPr>
+        <w:t>Menu Tabungan</w:t>
+      </w:r>
+    </w:p>
+    <w:p>
+      <w:pPr>
+        <w:pStyle w:val="Heading2"/>
+        <w:ind w:left="709"/>
+        <w:jc w:val="left"/>
+        <w:rPr>
+          <w:b w:val="0"/>
+          <w:bCs/>
+          <w:lang w:val="en-US"/>
+        </w:rPr>
+      </w:pPr>
+      <w:r>
+        <w:rPr>
+          <w:lang w:val="en-US"/>
+        </w:rPr>
+        <w:tab/>
+      </w:r>
+      <w:r>
+        <w:rPr>
+          <w:lang w:val="en-US"/>
+        </w:rPr>
+        <w:tab/>
+      </w:r>
+      <w:r>
+        <w:rPr>
+          <w:b w:val="0"/>
+          <w:bCs/>
+          <w:lang w:val="en-US"/>
+        </w:rPr>
+        <w:t xml:space="preserve">Pada tampilan ini menampilkan menu grup menabung, saldo tabungan dan menu tarik uang tabungan. Selain 3 menu utama tersebut, didalam menu tabungan juga </w:t>
+      </w:r>
+      <w:r>
+        <w:rPr>
+          <w:b w:val="0"/>
+          <w:bCs/>
+          <w:lang w:val="en-US"/>
+        </w:rPr>
+        <w:t>terdapat informasi daftar permintaan gabung grup, daftar tagihan, dan daftar transaksi.</w:t>
+      </w:r>
+    </w:p>
+    <w:p>
+      <w:pPr>
+        <w:pStyle w:val="Heading2"/>
+        <w:ind w:left="709"/>
+        <w:jc w:val="left"/>
+        <w:rPr>
+          <w:b w:val="0"/>
+          <w:bCs/>
+          <w:lang w:val="en-US"/>
+        </w:rPr>
+      </w:pPr>
+      <w:r>
+        <w:rPr>
+          <w:noProof/>
+          <w:lang w:val="en-US"/>
+        </w:rPr>
+        <w:drawing>
+          <wp:inline distT="0" distB="0" distL="0" distR="0" wp14:anchorId="62B752E1" wp14:editId="23F3C4C3">
+            <wp:extent cx="4484693" cy="2257200"/>
+            <wp:effectExtent l="0" t="0" r="0" b="0"/>
+            <wp:docPr id="10" name="Picture 10"/>
+            <wp:cNvGraphicFramePr>
+              <a:graphicFrameLocks xmlns:a="http://schemas.openxmlformats.org/drawingml/2006/main" noChangeAspect="1"/>
+            </wp:cNvGraphicFramePr>
+            <a:graphic xmlns:a="http://schemas.openxmlformats.org/drawingml/2006/main">
+              <a:graphicData uri="http://schemas.openxmlformats.org/drawingml/2006/picture">
+                <pic:pic xmlns:pic="http://schemas.openxmlformats.org/drawingml/2006/picture">
+                  <pic:nvPicPr>
+                    <pic:cNvPr id="0" name=""/>
+                    <pic:cNvPicPr/>
+                  </pic:nvPicPr>
+                  <pic:blipFill>
+                    <a:blip r:embed="rId18"/>
+                    <a:stretch>
+                      <a:fillRect/>
+                    </a:stretch>
+                  </pic:blipFill>
+                  <pic:spPr>
+                    <a:xfrm>
+                      <a:off x="0" y="0"/>
+                      <a:ext cx="4484693" cy="2257200"/>
+                    </a:xfrm>
+                    <a:prstGeom prst="rect">
+                      <a:avLst/>
+                    </a:prstGeom>
+                  </pic:spPr>
+                </pic:pic>
+              </a:graphicData>
+            </a:graphic>
+          </wp:inline>
+        </w:drawing>
+      </w:r>
+    </w:p>
+    <w:p>
+      <w:pPr>
+        <w:pStyle w:val="Heading2"/>
+        <w:ind w:left="709"/>
+        <w:jc w:val="left"/>
+        <w:rPr>
+          <w:b w:val="0"/>
+          <w:bCs/>
+          <w:lang w:val="en-US"/>
+        </w:rPr>
+      </w:pPr>
+      <w:r>
+        <w:rPr>
+          <w:b w:val="0"/>
+          <w:bCs/>
+          <w:lang w:val="en-US"/>
+        </w:rPr>
+        <w:lastRenderedPageBreak/>
+        <w:drawing>
+          <wp:inline distT="0" distB="0" distL="0" distR="0" wp14:anchorId="182240B7" wp14:editId="76FF49E0">
+            <wp:extent cx="4468483" cy="2512089"/>
+            <wp:effectExtent l="0" t="0" r="8890" b="2540"/>
+            <wp:docPr id="9" name="Picture 9"/>
+            <wp:cNvGraphicFramePr>
+              <a:graphicFrameLocks xmlns:a="http://schemas.openxmlformats.org/drawingml/2006/main" noChangeAspect="1"/>
+            </wp:cNvGraphicFramePr>
+            <a:graphic xmlns:a="http://schemas.openxmlformats.org/drawingml/2006/main">
+              <a:graphicData uri="http://schemas.openxmlformats.org/drawingml/2006/picture">
+                <pic:pic xmlns:pic="http://schemas.openxmlformats.org/drawingml/2006/picture">
+                  <pic:nvPicPr>
+                    <pic:cNvPr id="0" name=""/>
+                    <pic:cNvPicPr/>
+                  </pic:nvPicPr>
+                  <pic:blipFill>
+                    <a:blip r:embed="rId19"/>
+                    <a:stretch>
+                      <a:fillRect/>
+                    </a:stretch>
+                  </pic:blipFill>
+                  <pic:spPr>
+                    <a:xfrm>
+                      <a:off x="0" y="0"/>
+                      <a:ext cx="4483657" cy="2520619"/>
+                    </a:xfrm>
+                    <a:prstGeom prst="rect">
+                      <a:avLst/>
+                    </a:prstGeom>
+                  </pic:spPr>
+                </pic:pic>
+              </a:graphicData>
+            </a:graphic>
+          </wp:inline>
+        </w:drawing>
+      </w:r>
+    </w:p>
+    <w:p>
+      <w:pPr>
+        <w:pStyle w:val="Heading2"/>
+        <w:ind w:left="709" w:hanging="709"/>
+        <w:jc w:val="left"/>
+        <w:rPr>
+          <w:b w:val="0"/>
+          <w:bCs/>
+          <w:lang w:val="en-US"/>
+        </w:rPr>
+      </w:pPr>
+    </w:p>
+    <w:p>
+      <w:pPr>
+        <w:pStyle w:val="Heading2"/>
+        <w:ind w:left="709" w:hanging="142"/>
+        <w:jc w:val="left"/>
+        <w:rPr>
+          <w:lang w:val="en-US"/>
+        </w:rPr>
+      </w:pPr>
+      <w:r>
+        <w:rPr>
+          <w:b w:val="0"/>
+          <w:bCs/>
+          <w:lang w:val="en-US"/>
+        </w:rPr>
+        <w:tab/>
+      </w:r>
+      <w:r>
+        <w:rPr>
+          <w:b w:val="0"/>
+          <w:bCs/>
+          <w:lang w:val="en-US"/>
+        </w:rPr>
+        <w:tab/>
+      </w:r>
+      <w:r>
+        <w:rPr>
+          <w:lang w:val="en-US"/>
+        </w:rPr>
+        <w:t>3.5.</w:t>
+      </w:r>
+      <w:r>
+        <w:rPr>
+          <w:lang w:val="en-US"/>
+        </w:rPr>
+        <w:t>5</w:t>
+      </w:r>
+      <w:r>
+        <w:rPr>
+          <w:lang w:val="en-US"/>
+        </w:rPr>
+        <w:t xml:space="preserve">. Tampilan </w:t>
+      </w:r>
+      <w:r>
+        <w:rPr>
+          <w:lang w:val="en-US"/>
+        </w:rPr>
+        <w:t>Menu Grup Menabung</w:t>
+      </w:r>
+    </w:p>
+    <w:p>
+      <w:pPr>
+        <w:pStyle w:val="Heading2"/>
+        <w:ind w:left="709"/>
+        <w:jc w:val="left"/>
+        <w:rPr>
+          <w:b w:val="0"/>
+          <w:bCs/>
+          <w:lang w:val="en-US"/>
+        </w:rPr>
+      </w:pPr>
+      <w:r>
+        <w:rPr>
+          <w:lang w:val="en-US"/>
+        </w:rPr>
+        <w:tab/>
+      </w:r>
+      <w:r>
+        <w:rPr>
+          <w:lang w:val="en-US"/>
+        </w:rPr>
+        <w:tab/>
+      </w:r>
+      <w:r>
+        <w:rPr>
+          <w:b w:val="0"/>
+          <w:bCs/>
+          <w:lang w:val="en-US"/>
+        </w:rPr>
+        <w:t xml:space="preserve">Pada tampilan ini menampilkan menu </w:t>
+      </w:r>
+      <w:r>
+        <w:rPr>
+          <w:b w:val="0"/>
+          <w:bCs/>
+          <w:lang w:val="en-US"/>
+        </w:rPr>
+        <w:t>grup menabung terdapat menu yaitu menu gabung grup, buat grup menabung, menu grup menabung</w:t>
+      </w:r>
+    </w:p>
+    <w:p>
+      <w:pPr>
+        <w:pStyle w:val="Heading2"/>
+        <w:ind w:left="709"/>
+        <w:jc w:val="left"/>
+        <w:rPr>
+          <w:b w:val="0"/>
+          <w:bCs/>
+          <w:lang w:val="en-US"/>
+        </w:rPr>
+      </w:pPr>
+      <w:r>
+        <w:rPr>
+          <w:b w:val="0"/>
+          <w:bCs/>
+          <w:lang w:val="en-US"/>
+        </w:rPr>
+        <w:drawing>
+          <wp:inline distT="0" distB="0" distL="0" distR="0" wp14:anchorId="57B18050" wp14:editId="2E02E8B9">
+            <wp:extent cx="3996859" cy="2257200"/>
+            <wp:effectExtent l="0" t="0" r="3810" b="0"/>
+            <wp:docPr id="11" name="Picture 11"/>
+            <wp:cNvGraphicFramePr>
+              <a:graphicFrameLocks xmlns:a="http://schemas.openxmlformats.org/drawingml/2006/main" noChangeAspect="1"/>
+            </wp:cNvGraphicFramePr>
+            <a:graphic xmlns:a="http://schemas.openxmlformats.org/drawingml/2006/main">
+              <a:graphicData uri="http://schemas.openxmlformats.org/drawingml/2006/picture">
+                <pic:pic xmlns:pic="http://schemas.openxmlformats.org/drawingml/2006/picture">
+                  <pic:nvPicPr>
+                    <pic:cNvPr id="0" name=""/>
+                    <pic:cNvPicPr/>
+                  </pic:nvPicPr>
+                  <pic:blipFill>
+                    <a:blip r:embed="rId20"/>
+                    <a:stretch>
+                      <a:fillRect/>
+                    </a:stretch>
+                  </pic:blipFill>
+                  <pic:spPr>
+                    <a:xfrm>
+                      <a:off x="0" y="0"/>
+                      <a:ext cx="3996859" cy="2257200"/>
+                    </a:xfrm>
+                    <a:prstGeom prst="rect">
+                      <a:avLst/>
+                    </a:prstGeom>
+                  </pic:spPr>
+                </pic:pic>
+              </a:graphicData>
+            </a:graphic>
+          </wp:inline>
+        </w:drawing>
+      </w:r>
+    </w:p>
+    <w:p>
+      <w:pPr>
+        <w:pStyle w:val="Heading2"/>
+        <w:ind w:left="709" w:hanging="709"/>
+        <w:jc w:val="left"/>
+        <w:rPr>
+          <w:b w:val="0"/>
+          <w:bCs/>
+          <w:lang w:val="en-US"/>
+        </w:rPr>
+      </w:pPr>
+      <w:r>
+        <w:rPr>
+          <w:b w:val="0"/>
+          <w:bCs/>
+          <w:lang w:val="en-US"/>
+        </w:rPr>
+        <w:tab/>
+      </w:r>
+    </w:p>
+    <w:p>
+      <w:pPr>
+        <w:pStyle w:val="Heading2"/>
+        <w:ind w:left="709" w:hanging="709"/>
+        <w:jc w:val="left"/>
+        <w:rPr>
+          <w:b w:val="0"/>
+          <w:bCs/>
+          <w:lang w:val="en-US"/>
+        </w:rPr>
+      </w:pPr>
+    </w:p>
+    <w:p>
+      <w:pPr>
+        <w:pStyle w:val="Heading2"/>
+        <w:ind w:left="709" w:hanging="709"/>
+        <w:jc w:val="left"/>
+        <w:rPr>
+          <w:b w:val="0"/>
+          <w:bCs/>
+          <w:lang w:val="en-US"/>
+        </w:rPr>
+      </w:pPr>
+    </w:p>
+    <w:p>
+      <w:pPr>
+        <w:pStyle w:val="Heading2"/>
+        <w:ind w:left="709" w:hanging="709"/>
+        <w:jc w:val="left"/>
+        <w:rPr>
+          <w:b w:val="0"/>
+          <w:bCs/>
+          <w:lang w:val="en-US"/>
+        </w:rPr>
+      </w:pPr>
+    </w:p>
+    <w:p>
+      <w:pPr>
+        <w:pStyle w:val="Heading2"/>
+        <w:ind w:left="709" w:hanging="709"/>
+        <w:jc w:val="left"/>
+        <w:rPr>
+          <w:b w:val="0"/>
+          <w:bCs/>
+          <w:lang w:val="en-US"/>
+        </w:rPr>
+      </w:pPr>
+    </w:p>
+    <w:p>
+      <w:pPr>
+        <w:pStyle w:val="Heading2"/>
+        <w:ind w:left="709" w:hanging="709"/>
+        <w:jc w:val="left"/>
+        <w:rPr>
+          <w:b w:val="0"/>
+          <w:bCs/>
+          <w:lang w:val="en-US"/>
+        </w:rPr>
+      </w:pPr>
+    </w:p>
+    <w:p>
+      <w:pPr>
+        <w:pStyle w:val="Heading2"/>
+        <w:ind w:left="709" w:hanging="142"/>
+        <w:jc w:val="left"/>
+        <w:rPr>
+          <w:lang w:val="en-US"/>
+        </w:rPr>
+      </w:pPr>
+      <w:r>
+        <w:rPr>
+          <w:b w:val="0"/>
+          <w:bCs/>
+          <w:lang w:val="en-US"/>
+        </w:rPr>
+        <w:lastRenderedPageBreak/>
+        <w:tab/>
+      </w:r>
+      <w:r>
+        <w:rPr>
+          <w:b w:val="0"/>
+          <w:bCs/>
+          <w:lang w:val="en-US"/>
+        </w:rPr>
+        <w:tab/>
+      </w:r>
+      <w:r>
+        <w:rPr>
+          <w:lang w:val="en-US"/>
+        </w:rPr>
+        <w:t>3.5.</w:t>
+      </w:r>
+      <w:r>
+        <w:rPr>
+          <w:lang w:val="en-US"/>
+        </w:rPr>
+        <w:t>6</w:t>
+      </w:r>
+      <w:r>
+        <w:rPr>
+          <w:lang w:val="en-US"/>
+        </w:rPr>
+        <w:t xml:space="preserve">. Tampilan </w:t>
+      </w:r>
+      <w:r>
+        <w:rPr>
+          <w:lang w:val="en-US"/>
+        </w:rPr>
+        <w:t xml:space="preserve">Menu </w:t>
+      </w:r>
+      <w:r>
+        <w:rPr>
+          <w:lang w:val="en-US"/>
+        </w:rPr>
+        <w:t>Buat Grup Menabung</w:t>
+      </w:r>
+    </w:p>
+    <w:p>
+      <w:pPr>
+        <w:pStyle w:val="Heading2"/>
+        <w:ind w:left="709"/>
+        <w:jc w:val="left"/>
+        <w:rPr>
+          <w:b w:val="0"/>
+          <w:bCs/>
+          <w:lang w:val="en-US"/>
+        </w:rPr>
+      </w:pPr>
+      <w:r>
+        <w:rPr>
+          <w:lang w:val="en-US"/>
+        </w:rPr>
+        <w:tab/>
+      </w:r>
+      <w:r>
+        <w:rPr>
+          <w:lang w:val="en-US"/>
+        </w:rPr>
+        <w:tab/>
+      </w:r>
+      <w:r>
+        <w:rPr>
+          <w:b w:val="0"/>
+          <w:bCs/>
+          <w:lang w:val="en-US"/>
+        </w:rPr>
+        <w:t xml:space="preserve">Pada tampilan ini menampilkan </w:t>
+      </w:r>
+      <w:r>
+        <w:rPr>
+          <w:b w:val="0"/>
+          <w:bCs/>
+          <w:lang w:val="en-US"/>
+        </w:rPr>
+        <w:t>form untuk pembuatan grup menabung. Pengguna diminta untuk memasukkan data diantaranya nama grup, tujuan grup, targer tabungan (per orang), jumlah setoran, periode setoran dan tanggal mulai menabung.</w:t>
+      </w:r>
+      <w:r>
+        <w:rPr>
+          <w:noProof/>
+          <w:lang w:val="en-US"/>
+        </w:rPr>
+        <w:t xml:space="preserve"> </w:t>
+      </w:r>
+      <w:r>
+        <w:rPr>
+          <w:noProof/>
+          <w:lang w:val="en-US"/>
+        </w:rPr>
+        <w:drawing>
+          <wp:inline distT="0" distB="0" distL="0" distR="0" wp14:anchorId="67330E23" wp14:editId="2CB24E66">
+            <wp:extent cx="5220970" cy="2948509"/>
+            <wp:effectExtent l="0" t="0" r="0" b="4445"/>
+            <wp:docPr id="12" name="Picture 12"/>
+            <wp:cNvGraphicFramePr>
+              <a:graphicFrameLocks xmlns:a="http://schemas.openxmlformats.org/drawingml/2006/main" noChangeAspect="1"/>
+            </wp:cNvGraphicFramePr>
+            <a:graphic xmlns:a="http://schemas.openxmlformats.org/drawingml/2006/main">
+              <a:graphicData uri="http://schemas.openxmlformats.org/drawingml/2006/picture">
+                <pic:pic xmlns:pic="http://schemas.openxmlformats.org/drawingml/2006/picture">
+                  <pic:nvPicPr>
+                    <pic:cNvPr id="0" name=""/>
+                    <pic:cNvPicPr/>
+                  </pic:nvPicPr>
+                  <pic:blipFill>
+                    <a:blip r:embed="rId21"/>
+                    <a:stretch>
+                      <a:fillRect/>
+                    </a:stretch>
+                  </pic:blipFill>
+                  <pic:spPr>
+                    <a:xfrm>
+                      <a:off x="0" y="0"/>
+                      <a:ext cx="5220970" cy="2948509"/>
+                    </a:xfrm>
+                    <a:prstGeom prst="rect">
+                      <a:avLst/>
+                    </a:prstGeom>
+                  </pic:spPr>
+                </pic:pic>
+              </a:graphicData>
+            </a:graphic>
+          </wp:inline>
+        </w:drawing>
+      </w:r>
+    </w:p>
+    <w:p>
+      <w:pPr>
+        <w:pStyle w:val="Heading2"/>
+        <w:ind w:left="709"/>
+        <w:jc w:val="left"/>
+        <w:rPr>
+          <w:b w:val="0"/>
+          <w:bCs/>
+          <w:lang w:val="en-US"/>
+        </w:rPr>
+      </w:pPr>
+      <w:r>
+        <w:rPr>
+          <w:b w:val="0"/>
+          <w:bCs/>
+          <w:lang w:val="en-US"/>
+        </w:rPr>
+        <w:tab/>
+      </w:r>
+      <w:r>
+        <w:rPr>
+          <w:b w:val="0"/>
+          <w:bCs/>
+          <w:lang w:val="en-US"/>
+        </w:rPr>
+        <w:tab/>
+      </w:r>
+    </w:p>
+    <w:p>
+      <w:pPr>
+        <w:pStyle w:val="Heading2"/>
+        <w:ind w:left="709" w:hanging="142"/>
+        <w:jc w:val="left"/>
+        <w:rPr>
+          <w:lang w:val="en-US"/>
+        </w:rPr>
+      </w:pPr>
+      <w:r>
+        <w:rPr>
+          <w:b w:val="0"/>
+          <w:bCs/>
+          <w:lang w:val="en-US"/>
+        </w:rPr>
+        <w:tab/>
+      </w:r>
+      <w:r>
+        <w:rPr>
+          <w:lang w:val="en-US"/>
+        </w:rPr>
+        <w:t>3.5.</w:t>
+      </w:r>
+      <w:r>
+        <w:rPr>
+          <w:lang w:val="en-US"/>
+        </w:rPr>
+        <w:t>7</w:t>
+      </w:r>
+      <w:bookmarkStart w:id="12" w:name="_GoBack"/>
+      <w:bookmarkEnd w:id="12"/>
+      <w:r>
+        <w:rPr>
+          <w:lang w:val="en-US"/>
+        </w:rPr>
+        <w:t xml:space="preserve">. Tampilan </w:t>
+      </w:r>
+      <w:r>
+        <w:rPr>
+          <w:lang w:val="en-US"/>
+        </w:rPr>
+        <w:t>Menu Buat Grup Menabung</w:t>
+      </w:r>
+    </w:p>
+    <w:p>
+      <w:pPr>
+        <w:pStyle w:val="Heading2"/>
+        <w:ind w:left="709" w:hanging="709"/>
+        <w:jc w:val="left"/>
+        <w:rPr>
+          <w:b w:val="0"/>
+          <w:bCs/>
+          <w:lang w:val="en-US"/>
+        </w:rPr>
+      </w:pPr>
+      <w:r>
+        <w:rPr>
+          <w:lang w:val="en-US"/>
+        </w:rPr>
+        <w:tab/>
+      </w:r>
+      <w:r>
+        <w:rPr>
+          <w:lang w:val="en-US"/>
+        </w:rPr>
+        <w:tab/>
+      </w:r>
+      <w:r>
+        <w:rPr>
+          <w:lang w:val="en-US"/>
+        </w:rPr>
+        <w:tab/>
+      </w:r>
+      <w:r>
+        <w:rPr>
+          <w:b w:val="0"/>
+          <w:bCs/>
+          <w:lang w:val="en-US"/>
+        </w:rPr>
+        <w:t>Pada tampilan ini menampilkan form untuk pembuatan grup menabung. Pengguna diminta untuk memasukkan data diantaranya nama grup, tujuan grup, targer tabungan (per orang), jumlah setoran, periode setoran dan tanggal mulai menabung.</w:t>
+      </w:r>
+    </w:p>
+    <w:p>
+      <w:pPr>
+        <w:pStyle w:val="Heading2"/>
+        <w:jc w:val="left"/>
+        <w:rPr>
+          <w:b w:val="0"/>
+          <w:bCs/>
+          <w:lang w:val="en-US"/>
+        </w:rPr>
+      </w:pPr>
+      <w:r>
+        <w:rPr>
+          <w:b w:val="0"/>
+          <w:bCs/>
+          <w:lang w:val="en-US"/>
+        </w:rPr>
+        <w:tab/>
+      </w:r>
+      <w:r>
+        <w:rPr>
+          <w:b w:val="0"/>
+          <w:bCs/>
+          <w:lang w:val="en-US"/>
+        </w:rPr>
+        <w:tab/>
+      </w:r>
+    </w:p>
+    <w:p>
+      <w:pPr>
+        <w:pStyle w:val="Heading2"/>
+        <w:jc w:val="left"/>
+        <w:rPr>
+          <w:b w:val="0"/>
+          <w:bCs/>
+          <w:lang w:val="en-US"/>
+        </w:rPr>
+      </w:pPr>
+    </w:p>
+    <w:p>
+      <w:pPr>
+        <w:pStyle w:val="Heading2"/>
+        <w:ind w:left="709"/>
+        <w:jc w:val="left"/>
+        <w:rPr>
+          <w:b w:val="0"/>
+          <w:bCs/>
+          <w:lang w:val="en-US"/>
+        </w:rPr>
+      </w:pPr>
+    </w:p>
+    <w:p>
+      <w:pPr>
+        <w:pStyle w:val="Heading2"/>
+        <w:ind w:left="709"/>
+        <w:jc w:val="left"/>
+        <w:rPr>
+          <w:b w:val="0"/>
+          <w:bCs/>
+          <w:lang w:val="en-US"/>
+        </w:rPr>
+      </w:pPr>
     </w:p>
     <w:p>
       <w:pPr>
@@ -5956,6 +7189,7 @@
           <w:bCs/>
           <w:lang w:val="en-US"/>
         </w:rPr>
+        <w:lastRenderedPageBreak/>
         <w:br/>
       </w:r>
     </w:p>
@@ -6023,7 +7257,7 @@
       </w:r>
     </w:p>
     <w:sectPr>
-      <w:footerReference w:type="default" r:id="rId14"/>
+      <w:footerReference w:type="default" r:id="rId22"/>
       <w:pgSz w:w="12191" w:h="15876" w:code="9"/>
       <w:pgMar w:top="2268" w:right="1701" w:bottom="1701" w:left="2268" w:header="709" w:footer="709" w:gutter="0"/>
       <w:pgNumType w:start="1"/>
@@ -6209,7 +7443,7 @@
           <w:rPr>
             <w:noProof/>
           </w:rPr>
-          <w:t>7</w:t>
+          <w:t>11</w:t>
         </w:r>
         <w:r>
           <w:rPr>
@@ -11572,7 +12806,7 @@
   <a:extraClrSchemeLst/>
   <a:extLst>
     <a:ext uri="{05A4C25C-085E-4340-85A3-A5531E510DB2}">
-      <thm15:themeFamily xmlns="" xmlns:thm15="http://schemas.microsoft.com/office/thememl/2012/main" name="Office Theme" id="{62F939B6-93AF-4DB8-9C6B-D6C7DFDC589F}" vid="{4A3C46E8-61CC-4603-A589-7422A47A8E4A}"/>
+      <thm15:themeFamily xmlns:thm15="http://schemas.microsoft.com/office/thememl/2012/main" xmlns="" name="Office Theme" id="{62F939B6-93AF-4DB8-9C6B-D6C7DFDC589F}" vid="{4A3C46E8-61CC-4603-A589-7422A47A8E4A}"/>
     </a:ext>
   </a:extLst>
 </a:theme>
@@ -11583,7 +12817,7 @@
 </file>
 
 <file path=customXml/itemProps1.xml><?xml version="1.0" encoding="utf-8"?>
-<ds:datastoreItem xmlns:ds="http://schemas.openxmlformats.org/officeDocument/2006/customXml" ds:itemID="{9460E21B-4FB7-4A1B-8142-079CFABBD32C}">
+<ds:datastoreItem xmlns:ds="http://schemas.openxmlformats.org/officeDocument/2006/customXml" ds:itemID="{D18B1875-7181-428C-B107-3BAB33189EDE}">
   <ds:schemaRefs>
     <ds:schemaRef ds:uri="http://schemas.openxmlformats.org/officeDocument/2006/bibliography"/>
   </ds:schemaRefs>

</xml_diff>